<commit_message>
CHG: Einauen von Agilen Eigenschaften aus der Vorlesung SWE
</commit_message>
<xml_diff>
--- a/Dokumentation/2.1.1.Einfuehrung.docx
+++ b/Dokumentation/2.1.1.Einfuehrung.docx
@@ -18,7 +18,56 @@
         </w:rPr>
       </w:pPr>
       <w:r>
-        <w:t xml:space="preserve">Der Begriff der agilen Softwareentwicklung wird meist </w:t>
+        <w:t xml:space="preserve">Agil stammt vom Lateinischen Wort </w:t>
+      </w:r>
+      <w:r>
+        <w:rPr>
+          <w:rFonts w:eastAsia="Times New Roman" w:cs="Times New Roman"/>
+        </w:rPr>
+        <w:t>agilis</w:t>
+      </w:r>
+      <w:r>
+        <w:rPr>
+          <w:rFonts w:eastAsia="Times New Roman" w:cs="Times New Roman"/>
+        </w:rPr>
+        <w:t xml:space="preserve"> und bedeutet soviel wie „</w:t>
+      </w:r>
+      <w:r>
+        <w:rPr>
+          <w:rFonts w:eastAsia="Times New Roman" w:cs="Times New Roman"/>
+        </w:rPr>
+        <w:t>von großer Beweglichkeit zeugend; regsam und wendig</w:t>
+      </w:r>
+      <w:r>
+        <w:rPr>
+          <w:rFonts w:eastAsia="Times New Roman" w:cs="Times New Roman"/>
+        </w:rPr>
+        <w:t>“ (1). Mit Softwareentwicklung ist die „</w:t>
+      </w:r>
+      <w:r>
+        <w:rPr>
+          <w:rFonts w:eastAsia="Times New Roman" w:cs="Times New Roman"/>
+        </w:rPr>
+        <w:t>Verbesserung vorhandener oder Erarbeitung neuer Software</w:t>
+      </w:r>
+      <w:r>
+        <w:rPr>
+          <w:rFonts w:eastAsia="Times New Roman" w:cs="Times New Roman"/>
+        </w:rPr>
+        <w:t>“ (1) gemeint.</w:t>
+      </w:r>
+    </w:p>
+    <w:p>
+      <w:pPr>
+        <w:rPr>
+          <w:rFonts w:eastAsia="Times New Roman" w:cs="Times New Roman"/>
+        </w:rPr>
+      </w:pPr>
+      <w:r>
+        <w:t>In Kombination wird d</w:t>
+      </w:r>
+      <w:r>
+        <w:t xml:space="preserve">er Begriff der agilen Softwareentwicklung meist </w:t>
       </w:r>
       <w:r>
         <w:t xml:space="preserve">als </w:t>
@@ -39,7 +88,13 @@
         <w:t xml:space="preserve">im Allgemeinen </w:t>
       </w:r>
       <w:r>
-        <w:t xml:space="preserve">auf den gesamten Entwicklungs- und Managementprozess. Hierbei wird hauptsächlich ein Vergleich mit dem </w:t>
+        <w:t xml:space="preserve">auf den gesamten Entwicklungs- und Managementprozess. Hierbei wird </w:t>
+      </w:r>
+      <w:r>
+        <w:t xml:space="preserve">oft </w:t>
+      </w:r>
+      <w:r>
+        <w:t xml:space="preserve">hauptsächlich ein Vergleich mit dem </w:t>
       </w:r>
       <w:r>
         <w:t>relativ</w:t>
@@ -63,37 +118,14 @@
         <w:rPr>
           <w:rFonts w:eastAsia="Times New Roman" w:cs="Times New Roman"/>
         </w:rPr>
-        <w:t xml:space="preserve">Managing </w:t>
-      </w:r>
-      <w:proofErr w:type="spellStart"/>
-      <w:r>
-        <w:rPr>
-          <w:rFonts w:eastAsia="Times New Roman" w:cs="Times New Roman"/>
-        </w:rPr>
-        <w:t>the</w:t>
-      </w:r>
-      <w:proofErr w:type="spellEnd"/>
-      <w:r>
-        <w:rPr>
-          <w:rFonts w:eastAsia="Times New Roman" w:cs="Times New Roman"/>
-        </w:rPr>
-        <w:t xml:space="preserve"> Development </w:t>
-      </w:r>
-      <w:proofErr w:type="spellStart"/>
-      <w:r>
-        <w:rPr>
-          <w:rFonts w:eastAsia="Times New Roman" w:cs="Times New Roman"/>
-        </w:rPr>
-        <w:t>of</w:t>
-      </w:r>
-      <w:proofErr w:type="spellEnd"/>
-      <w:r>
-        <w:rPr>
-          <w:rFonts w:eastAsia="Times New Roman" w:cs="Times New Roman"/>
-        </w:rPr>
-        <w:t xml:space="preserve"> Large Software Systems“(1</w:t>
-      </w:r>
-      <w:proofErr w:type="gramStart"/>
+        <w:t>Managing the Developm</w:t>
+      </w:r>
+      <w:r>
+        <w:rPr>
+          <w:rFonts w:eastAsia="Times New Roman" w:cs="Times New Roman"/>
+        </w:rPr>
+        <w:t>ent of Large Software Systems“(2</w:t>
+      </w:r>
       <w:r>
         <w:rPr>
           <w:rFonts w:eastAsia="Times New Roman" w:cs="Times New Roman"/>
@@ -101,11 +133,7 @@
         <w:t>)</w:t>
       </w:r>
       <w:r>
-        <w:t xml:space="preserve"> von</w:t>
-      </w:r>
-      <w:proofErr w:type="gramEnd"/>
-      <w:r>
-        <w:t xml:space="preserve"> Dr. </w:t>
+        <w:t xml:space="preserve"> von Dr. </w:t>
       </w:r>
       <w:r>
         <w:t xml:space="preserve">Winston Royce </w:t>
@@ -156,126 +184,170 @@
         <w:rPr>
           <w:rFonts w:eastAsia="Times New Roman" w:cs="Times New Roman"/>
         </w:rPr>
+        <w:t xml:space="preserve"> Stattdessen empfiehlt er einen iterativen Prozess, der heute in verschiedensten Ausführungen in allen Beispielen für Agile Softwareentwicklung zu finden ist.</w:t>
+      </w:r>
+    </w:p>
+    <w:p>
+      <w:pPr>
+        <w:rPr>
+          <w:rFonts w:eastAsia="Times New Roman" w:cs="Times New Roman"/>
+          <w:color w:val="4F81BD" w:themeColor="accent1"/>
+        </w:rPr>
+      </w:pPr>
+      <w:r>
+        <w:rPr>
+          <w:rFonts w:eastAsia="Times New Roman" w:cs="Times New Roman"/>
+        </w:rPr>
+        <w:t xml:space="preserve">Das Abheben von alten, starren Modellen ist jedoch nicht das Hauptziel der Agilen Entwicklung.  Prinzipiell soll der gesamte Prozess flexibler gestaltet werden, um die Probleme aus klassischen Modellen zu </w:t>
+      </w:r>
+      <w:r>
+        <w:rPr>
+          <w:rFonts w:eastAsia="Times New Roman" w:cs="Times New Roman"/>
+        </w:rPr>
+        <w:t>verringern</w:t>
+      </w:r>
+      <w:r>
+        <w:rPr>
+          <w:rFonts w:eastAsia="Times New Roman" w:cs="Times New Roman"/>
+        </w:rPr>
+        <w:t xml:space="preserve"> oder </w:t>
+      </w:r>
+      <w:r>
+        <w:rPr>
+          <w:rFonts w:eastAsia="Times New Roman" w:cs="Times New Roman"/>
+        </w:rPr>
+        <w:t>ganz</w:t>
+      </w:r>
+      <w:r>
+        <w:rPr>
+          <w:rFonts w:eastAsia="Times New Roman" w:cs="Times New Roman"/>
+        </w:rPr>
+        <w:t xml:space="preserve"> zu </w:t>
+      </w:r>
+      <w:r>
+        <w:rPr>
+          <w:rFonts w:eastAsia="Times New Roman" w:cs="Times New Roman"/>
+        </w:rPr>
+        <w:t>vermeiden</w:t>
+      </w:r>
+      <w:r>
+        <w:rPr>
+          <w:rFonts w:eastAsia="Times New Roman" w:cs="Times New Roman"/>
+        </w:rPr>
+        <w:t>. Zu diesen Problemen zählen beispielsweise die Überdokumentation, die fehlende Reaktionsfähigkeit gegenüber sich ändernden Anforderunge</w:t>
+      </w:r>
+      <w:r>
+        <w:rPr>
+          <w:rFonts w:eastAsia="Times New Roman" w:cs="Times New Roman"/>
+        </w:rPr>
+        <w:t>n</w:t>
+      </w:r>
+      <w:r>
+        <w:rPr>
+          <w:rFonts w:eastAsia="Times New Roman" w:cs="Times New Roman"/>
+        </w:rPr>
+        <w:t xml:space="preserve"> und Ressourcen, gesetzlichen Rahmenbedingungen </w:t>
+      </w:r>
+      <w:r>
+        <w:rPr>
+          <w:rFonts w:eastAsia="Times New Roman" w:cs="Times New Roman"/>
+        </w:rPr>
+        <w:t xml:space="preserve">oder spät erkennbaren </w:t>
+      </w:r>
+      <w:r>
+        <w:rPr>
+          <w:rFonts w:eastAsia="Times New Roman" w:cs="Times New Roman"/>
+        </w:rPr>
+        <w:t xml:space="preserve">Risiken. </w:t>
+      </w:r>
+      <w:r>
+        <w:rPr>
+          <w:rFonts w:eastAsia="Times New Roman" w:cs="Times New Roman"/>
+        </w:rPr>
+        <w:t>Weitere Probleme sind</w:t>
+      </w:r>
+      <w:r>
+        <w:rPr>
+          <w:rFonts w:eastAsia="Times New Roman" w:cs="Times New Roman"/>
+        </w:rPr>
         <w:t xml:space="preserve"> </w:t>
+      </w:r>
+      <w:r>
+        <w:rPr>
+          <w:rFonts w:eastAsia="Times New Roman" w:cs="Times New Roman"/>
+        </w:rPr>
+        <w:t>große Fehler bei Zeits</w:t>
+      </w:r>
+      <w:r>
+        <w:rPr>
+          <w:rFonts w:eastAsia="Times New Roman" w:cs="Times New Roman"/>
+        </w:rPr>
+        <w:t>chätzungen am Anfang des Projekt</w:t>
+      </w:r>
+      <w:r>
+        <w:rPr>
+          <w:rFonts w:eastAsia="Times New Roman" w:cs="Times New Roman"/>
+        </w:rPr>
+        <w:t xml:space="preserve">s sowie </w:t>
+      </w:r>
+      <w:r>
+        <w:rPr>
+          <w:rFonts w:eastAsia="Times New Roman" w:cs="Times New Roman"/>
+        </w:rPr>
+        <w:t>mangelnde Kommunikation und Wissens- und Erfahrungsaustaus</w:t>
+      </w:r>
+      <w:r>
+        <w:rPr>
+          <w:rFonts w:eastAsia="Times New Roman" w:cs="Times New Roman"/>
+        </w:rPr>
+        <w:t>ch zwischen festgelegten Rollen innerhalb des Projekts.</w:t>
+      </w:r>
+      <w:r>
+        <w:rPr>
+          <w:rFonts w:eastAsia="Times New Roman" w:cs="Times New Roman"/>
+        </w:rPr>
+        <w:t xml:space="preserve"> </w:t>
+      </w:r>
+    </w:p>
+    <w:p>
+      <w:pPr>
+        <w:rPr>
+          <w:rFonts w:eastAsia="Times New Roman" w:cs="Times New Roman"/>
+        </w:rPr>
+      </w:pPr>
+      <w:r>
+        <w:rPr>
+          <w:rFonts w:eastAsia="Times New Roman" w:cs="Times New Roman"/>
+        </w:rPr>
+        <w:t xml:space="preserve">Abbildung 1 gibt einen Überblick über die verschiedenen Werte wie Transparenz oder Anpassungsfähigkeit, aber auch unterschiedliche Methoden und Hilfsmittel der Agilen Softwareentwicklung.  Das Hauptziel der schnelleren Lieferung von </w:t>
+      </w:r>
+      <w:r>
+        <w:rPr>
+          <w:rFonts w:eastAsia="Times New Roman" w:cs="Times New Roman"/>
+        </w:rPr>
+        <w:t xml:space="preserve">„Working Software“ </w:t>
+      </w:r>
+      <w:r>
+        <w:rPr>
+          <w:rFonts w:eastAsia="Times New Roman" w:cs="Times New Roman"/>
+        </w:rPr>
+        <w:t xml:space="preserve">ist </w:t>
+      </w:r>
+      <w:r>
+        <w:rPr>
+          <w:rFonts w:eastAsia="Times New Roman" w:cs="Times New Roman"/>
+        </w:rPr>
+        <w:t>ebenso klar erkennbar wie die kontinuierliche Evaluation des Prozesses und der Ergebnisse.</w:t>
       </w:r>
       <w:bookmarkStart w:id="0" w:name="_GoBack"/>
       <w:bookmarkEnd w:id="0"/>
-      <w:r>
-        <w:rPr>
-          <w:rFonts w:eastAsia="Times New Roman" w:cs="Times New Roman"/>
-        </w:rPr>
-        <w:t>Stattdessen empfiehlt er einen iterativen Prozess, der heute in verschiedensten Ausführungen in allen Beispielen für Agile Softwareentwicklung zu finden ist.</w:t>
-      </w:r>
     </w:p>
     <w:p>
       <w:pPr>
         <w:rPr>
           <w:rFonts w:eastAsia="Times New Roman" w:cs="Times New Roman"/>
-          <w:color w:val="4F81BD" w:themeColor="accent1"/>
         </w:rPr>
       </w:pPr>
-      <w:r>
-        <w:rPr>
-          <w:rFonts w:eastAsia="Times New Roman" w:cs="Times New Roman"/>
-        </w:rPr>
-        <w:t xml:space="preserve">Das Abheben von alten, starren Modellen ist jedoch nicht das Hauptziel der Agilen Entwicklung.  Prinzipiell soll der gesamte Prozess flexibler gestaltet werden, um die Probleme aus klassischen Modellen zu </w:t>
-      </w:r>
-      <w:r>
-        <w:rPr>
-          <w:rFonts w:eastAsia="Times New Roman" w:cs="Times New Roman"/>
-        </w:rPr>
-        <w:t>verringern</w:t>
-      </w:r>
-      <w:r>
-        <w:rPr>
-          <w:rFonts w:eastAsia="Times New Roman" w:cs="Times New Roman"/>
-        </w:rPr>
-        <w:t xml:space="preserve"> oder </w:t>
-      </w:r>
-      <w:r>
-        <w:rPr>
-          <w:rFonts w:eastAsia="Times New Roman" w:cs="Times New Roman"/>
-        </w:rPr>
-        <w:t>ganz</w:t>
-      </w:r>
-      <w:r>
-        <w:rPr>
-          <w:rFonts w:eastAsia="Times New Roman" w:cs="Times New Roman"/>
-        </w:rPr>
-        <w:t xml:space="preserve"> zu </w:t>
-      </w:r>
-      <w:r>
-        <w:rPr>
-          <w:rFonts w:eastAsia="Times New Roman" w:cs="Times New Roman"/>
-        </w:rPr>
-        <w:t>vermeiden</w:t>
-      </w:r>
-      <w:r>
-        <w:rPr>
-          <w:rFonts w:eastAsia="Times New Roman" w:cs="Times New Roman"/>
-        </w:rPr>
-        <w:t>. Zu diesen Problemen zählen beispielsweise die Überdokumentation, die fehlende Reaktionsfähigkeit gegenüber sich ändernden Anforderunge</w:t>
-      </w:r>
-      <w:r>
-        <w:rPr>
-          <w:rFonts w:eastAsia="Times New Roman" w:cs="Times New Roman"/>
-        </w:rPr>
-        <w:t xml:space="preserve">n oder spät erkennbaren </w:t>
-      </w:r>
-      <w:r>
-        <w:rPr>
-          <w:rFonts w:eastAsia="Times New Roman" w:cs="Times New Roman"/>
-        </w:rPr>
-        <w:t xml:space="preserve">Risiken. </w:t>
-      </w:r>
-      <w:r>
-        <w:rPr>
-          <w:rFonts w:eastAsia="Times New Roman" w:cs="Times New Roman"/>
-        </w:rPr>
-        <w:t>Weitere Probleme sind</w:t>
-      </w:r>
-      <w:r>
-        <w:rPr>
-          <w:rFonts w:eastAsia="Times New Roman" w:cs="Times New Roman"/>
-        </w:rPr>
-        <w:t xml:space="preserve"> </w:t>
-      </w:r>
-      <w:r>
-        <w:rPr>
-          <w:rFonts w:eastAsia="Times New Roman" w:cs="Times New Roman"/>
-        </w:rPr>
-        <w:t>große Fehler bei Zeits</w:t>
-      </w:r>
-      <w:r>
-        <w:rPr>
-          <w:rFonts w:eastAsia="Times New Roman" w:cs="Times New Roman"/>
-        </w:rPr>
-        <w:t>chätzungen am Anfang des Projekt</w:t>
-      </w:r>
-      <w:r>
-        <w:rPr>
-          <w:rFonts w:eastAsia="Times New Roman" w:cs="Times New Roman"/>
-        </w:rPr>
-        <w:t xml:space="preserve">s sowie </w:t>
-      </w:r>
-      <w:r>
-        <w:rPr>
-          <w:rFonts w:eastAsia="Times New Roman" w:cs="Times New Roman"/>
-        </w:rPr>
-        <w:t>mangelnde Kommunikation und Wissens- und Erfahrungsaustaus</w:t>
-      </w:r>
-      <w:r>
-        <w:rPr>
-          <w:rFonts w:eastAsia="Times New Roman" w:cs="Times New Roman"/>
-        </w:rPr>
-        <w:t>ch zwischen festgelegten Rollen innerhalb des Projekts.</w:t>
-      </w:r>
-      <w:r>
-        <w:rPr>
-          <w:rFonts w:eastAsia="Times New Roman" w:cs="Times New Roman"/>
-        </w:rPr>
-        <w:t xml:space="preserve"> </w:t>
-      </w:r>
     </w:p>
     <w:p>
       <w:pPr>
@@ -283,36 +355,6 @@
           <w:rFonts w:eastAsia="Times New Roman" w:cs="Times New Roman"/>
         </w:rPr>
       </w:pPr>
-      <w:r>
-        <w:rPr>
-          <w:rFonts w:eastAsia="Times New Roman" w:cs="Times New Roman"/>
-        </w:rPr>
-        <w:t xml:space="preserve">Abbildung 1 gibt einen Überblick über die verschiedenen Werte wie Transparenz oder Anpassungsfähigkeit, aber auch unterschiedliche Methoden und Hilfsmittel der Agilen Softwareentwicklung.  Das Hauptziel der schnelleren Lieferung von </w:t>
-      </w:r>
-      <w:r>
-        <w:rPr>
-          <w:rFonts w:eastAsia="Times New Roman" w:cs="Times New Roman"/>
-        </w:rPr>
-        <w:t xml:space="preserve">„Working Software“ </w:t>
-      </w:r>
-      <w:r>
-        <w:rPr>
-          <w:rFonts w:eastAsia="Times New Roman" w:cs="Times New Roman"/>
-        </w:rPr>
-        <w:t xml:space="preserve">ist </w:t>
-      </w:r>
-      <w:r>
-        <w:rPr>
-          <w:rFonts w:eastAsia="Times New Roman" w:cs="Times New Roman"/>
-        </w:rPr>
-        <w:t>ebenfalls</w:t>
-      </w:r>
-      <w:r>
-        <w:rPr>
-          <w:rFonts w:eastAsia="Times New Roman" w:cs="Times New Roman"/>
-        </w:rPr>
-        <w:t xml:space="preserve"> klar erkennbar.</w:t>
-      </w:r>
     </w:p>
     <w:p>
       <w:pPr>
@@ -327,6 +369,12 @@
           <w:rFonts w:eastAsia="Times New Roman" w:cs="Times New Roman"/>
         </w:rPr>
       </w:pPr>
+      <w:r>
+        <w:rPr>
+          <w:rFonts w:eastAsia="Times New Roman" w:cs="Times New Roman"/>
+        </w:rPr>
+        <w:t>(1)</w:t>
+      </w:r>
     </w:p>
     <w:p>
       <w:pPr>
@@ -334,6 +382,12 @@
           <w:rFonts w:eastAsia="Times New Roman" w:cs="Times New Roman"/>
         </w:rPr>
       </w:pPr>
+      <w:r>
+        <w:rPr>
+          <w:rFonts w:eastAsia="Times New Roman" w:cs="Times New Roman"/>
+        </w:rPr>
+        <w:t>Duden</w:t>
+      </w:r>
     </w:p>
     <w:p>
       <w:pPr>
@@ -341,10 +395,35 @@
           <w:rFonts w:eastAsia="Times New Roman" w:cs="Times New Roman"/>
         </w:rPr>
       </w:pPr>
-    </w:p>
-    <w:p>
-      <w:r>
-        <w:t xml:space="preserve">(1) </w:t>
+      <w:hyperlink r:id="rId5" w:history="1">
+        <w:r>
+          <w:rPr>
+            <w:rStyle w:val="Link"/>
+            <w:rFonts w:eastAsia="Times New Roman" w:cs="Times New Roman"/>
+          </w:rPr>
+          <w:t>http://www.duden.de/rechtschreibung/agil</w:t>
+        </w:r>
+      </w:hyperlink>
+    </w:p>
+    <w:p>
+      <w:pPr>
+        <w:rPr>
+          <w:rFonts w:eastAsia="Times New Roman" w:cs="Times New Roman"/>
+        </w:rPr>
+      </w:pPr>
+      <w:r>
+        <w:rPr>
+          <w:rFonts w:eastAsia="Times New Roman" w:cs="Times New Roman"/>
+        </w:rPr>
+        <w:t>http://www.duden.de/suchen/dudenonline/softwareentwicklung</w:t>
+      </w:r>
+    </w:p>
+    <w:p>
+      <w:r>
+        <w:t>(2</w:t>
+      </w:r>
+      <w:r>
+        <w:t xml:space="preserve">) </w:t>
       </w:r>
       <w:r>
         <w:t>http://leadinganswers.typepad.com/leading_answers/files/original_waterfall_paper_winston_royce.pdf</w:t>
@@ -355,7 +434,7 @@
       <w:r>
         <w:t xml:space="preserve">Abbildung 1: </w:t>
       </w:r>
-      <w:hyperlink r:id="rId5" w:history="1">
+      <w:hyperlink r:id="rId6" w:history="1">
         <w:r>
           <w:rPr>
             <w:rStyle w:val="Link"/>
@@ -389,7 +468,7 @@
                     </pic:cNvPicPr>
                   </pic:nvPicPr>
                   <pic:blipFill>
-                    <a:blip r:embed="rId6">
+                    <a:blip r:embed="rId7">
                       <a:extLst>
                         <a:ext uri="{28A0092B-C50C-407E-A947-70E740481C1C}">
                           <a14:useLocalDpi xmlns:a14="http://schemas.microsoft.com/office/drawing/2010/main" val="0"/>

</xml_diff>